<commit_message>
Update Random Forest Smoothing Function
</commit_message>
<xml_diff>
--- a/python/python-data-science/machine-learning/random-forest/Resources - Documentation/Random Forest - Documentation.docx
+++ b/python/python-data-science/machine-learning/random-forest/Resources - Documentation/Random Forest - Documentation.docx
@@ -583,6 +583,9 @@
       <w:r>
         <w:t>A node, which is divided into sub-nodes is called parent node of sub-nodes whereas sub-nodes are the child of parent node.</w:t>
       </w:r>
+      <w:r>
+        <w:t xml:space="preserve"> In our example up above, a parent node would be “determining net worth” and our child would be the balance of my net worth.</w:t>
+      </w:r>
     </w:p>
     <w:p>
       <w:pPr>
@@ -641,37 +644,52 @@
         <w:rPr>
           <w:b/>
         </w:rPr>
-        <w:t>#### How Decision Trees Work: How is a Split Determined?</w:t>
-      </w:r>
-    </w:p>
-    <w:p>
-      <w:pPr>
-        <w:pStyle w:val="NoSpacing"/>
-        <w:spacing w:line="276" w:lineRule="auto"/>
-      </w:pPr>
-      <w:r>
-        <w:t>The goal is to split/partition the data until each node is homogenous in data, or as little "impurity".</w:t>
-      </w:r>
-    </w:p>
-    <w:p>
-      <w:pPr>
-        <w:pStyle w:val="NoSpacing"/>
-        <w:spacing w:line="276" w:lineRule="auto"/>
-      </w:pPr>
-    </w:p>
-    <w:p>
-      <w:pPr>
-        <w:pStyle w:val="NoSpacing"/>
-        <w:spacing w:line="276" w:lineRule="auto"/>
-        <w:rPr>
-          <w:b/>
-        </w:rPr>
-      </w:pPr>
-      <w:r>
-        <w:rPr>
-          <w:b/>
-        </w:rPr>
-        <w:t xml:space="preserve">#### How Decision Trees Work: How is </w:t>
+        <w:t>### How Decision Trees Work: How is a Split Determined?</w:t>
+      </w:r>
+    </w:p>
+    <w:p>
+      <w:pPr>
+        <w:pStyle w:val="NoSpacing"/>
+        <w:spacing w:line="276" w:lineRule="auto"/>
+      </w:pPr>
+      <w:r>
+        <w:t xml:space="preserve">The goal is to split/partition the data until each node is homogenous in </w:t>
+      </w:r>
+      <w:r>
+        <w:t>data and</w:t>
+      </w:r>
+      <w:r>
+        <w:t xml:space="preserve"> </w:t>
+      </w:r>
+      <w:r>
+        <w:t xml:space="preserve">has </w:t>
+      </w:r>
+      <w:r>
+        <w:t>as little "impurity"</w:t>
+      </w:r>
+      <w:r>
+        <w:t xml:space="preserve"> as possible. We will cover what impurity is later in the document.</w:t>
+      </w:r>
+    </w:p>
+    <w:p>
+      <w:pPr>
+        <w:pStyle w:val="NoSpacing"/>
+        <w:spacing w:line="276" w:lineRule="auto"/>
+      </w:pPr>
+    </w:p>
+    <w:p>
+      <w:pPr>
+        <w:pStyle w:val="NoSpacing"/>
+        <w:spacing w:line="276" w:lineRule="auto"/>
+        <w:rPr>
+          <w:b/>
+        </w:rPr>
+      </w:pPr>
+      <w:r>
+        <w:rPr>
+          <w:b/>
+        </w:rPr>
+        <w:t xml:space="preserve">### How Decision Trees Work: How is </w:t>
       </w:r>
       <w:r>
         <w:rPr>
@@ -701,68 +719,789 @@
         <w:t>Gini Index</w:t>
       </w:r>
       <w:r>
-        <w:t>. However, you could also use Bayes Error or Cross Entropy Function.</w:t>
-      </w:r>
-    </w:p>
-    <w:p>
-      <w:pPr>
-        <w:pStyle w:val="NoSpacing"/>
-        <w:spacing w:line="276" w:lineRule="auto"/>
-      </w:pPr>
-    </w:p>
-    <w:p>
-      <w:pPr>
-        <w:pStyle w:val="NoSpacing"/>
-        <w:spacing w:line="276" w:lineRule="auto"/>
-        <w:rPr>
-          <w:b/>
-        </w:rPr>
-      </w:pPr>
-      <w:r>
-        <w:rPr>
-          <w:b/>
-        </w:rPr>
-        <w:t xml:space="preserve">#### How Decision Trees Work: </w:t>
-      </w:r>
-      <w:r>
-        <w:rPr>
-          <w:b/>
-        </w:rPr>
-        <w:t>Calculating Gini Index</w:t>
-      </w:r>
-      <w:r>
-        <w:rPr>
-          <w:b/>
-        </w:rPr>
-        <w:t>?</w:t>
-      </w:r>
-    </w:p>
-    <w:p>
-      <w:pPr>
-        <w:pStyle w:val="NoSpacing"/>
-        <w:spacing w:line="276" w:lineRule="auto"/>
-      </w:pPr>
-      <w:r>
-        <w:t xml:space="preserve">Gini index or Gini impurity measures the degree or probability of a variable being wrongly classified when it is randomly chosen. But what is meant by ‘impurity’? If all the elements belong to a single class, then it can be called pure. The degree of Gini index varies between 0 and 1, where 0 denotes that all elements </w:t>
-      </w:r>
-      <w:r>
+        <w:t xml:space="preserve">. However, </w:t>
+      </w:r>
+      <w:r>
+        <w:t>there are also other ways to calculate impurity to name a few we have</w:t>
+      </w:r>
+      <w:r>
+        <w:t xml:space="preserve"> Bayes Error </w:t>
+      </w:r>
+      <w:r>
+        <w:t>and the</w:t>
+      </w:r>
+      <w:r>
+        <w:t xml:space="preserve"> </w:t>
+      </w:r>
+      <w:r>
+        <w:t>Cross-Entropy</w:t>
+      </w:r>
+      <w:r>
+        <w:t xml:space="preserve"> Function.</w:t>
+      </w:r>
+      <w:r>
+        <w:t xml:space="preserve"> In our model, we will be using the Gini Index.</w:t>
+      </w:r>
+    </w:p>
+    <w:p>
+      <w:pPr>
+        <w:pStyle w:val="NoSpacing"/>
+        <w:spacing w:line="276" w:lineRule="auto"/>
+      </w:pPr>
+    </w:p>
+    <w:p>
+      <w:pPr>
+        <w:pStyle w:val="NoSpacing"/>
+        <w:spacing w:line="276" w:lineRule="auto"/>
+      </w:pPr>
+    </w:p>
+    <w:p>
+      <w:pPr>
+        <w:pStyle w:val="NoSpacing"/>
+        <w:spacing w:line="276" w:lineRule="auto"/>
+        <w:rPr>
+          <w:b/>
+        </w:rPr>
+      </w:pPr>
+      <w:r>
+        <w:rPr>
+          <w:b/>
+        </w:rPr>
         <w:lastRenderedPageBreak/>
-        <w:t>belong to a certain class or if there exists only one class, and 1 denotes that the elements are randomly distributed across various classes. A Gini Index of 0.5 denotes equally distributed elements into some classes.</w:t>
-      </w:r>
-    </w:p>
-    <w:p>
-      <w:pPr>
-        <w:pStyle w:val="NoSpacing"/>
-        <w:spacing w:line="276" w:lineRule="auto"/>
-      </w:pPr>
-    </w:p>
-    <w:p>
-      <w:pPr>
-        <w:pStyle w:val="NoSpacing"/>
-        <w:spacing w:line="276" w:lineRule="auto"/>
-      </w:pPr>
-      <w:r>
-        <w:t>Once the Decision Tree is built by splitting the data across the specified number of features, we then begin the “Pruning” process. Pruning involves reducing the size of the Decision Tree by converting certain branches into leaf nodes and removing leaf nodes.</w:t>
+        <w:t>### How Decision Trees Work:</w:t>
+      </w:r>
+      <w:r>
+        <w:rPr>
+          <w:b/>
+        </w:rPr>
+        <w:t xml:space="preserve"> Impurity &amp;</w:t>
+      </w:r>
+      <w:r>
+        <w:rPr>
+          <w:b/>
+        </w:rPr>
+        <w:t xml:space="preserve"> </w:t>
+      </w:r>
+      <w:r>
+        <w:rPr>
+          <w:b/>
+        </w:rPr>
+        <w:t xml:space="preserve">Calculating </w:t>
+      </w:r>
+      <w:r>
+        <w:rPr>
+          <w:b/>
+        </w:rPr>
+        <w:t xml:space="preserve">the </w:t>
+      </w:r>
+      <w:r>
+        <w:rPr>
+          <w:b/>
+        </w:rPr>
+        <w:t>Gini Index</w:t>
+      </w:r>
+    </w:p>
+    <w:p>
+      <w:pPr>
+        <w:pStyle w:val="NoSpacing"/>
+        <w:spacing w:line="276" w:lineRule="auto"/>
+      </w:pPr>
+      <w:r>
+        <w:t>Up above I mentioned that decision trees work by splitting the data into subsets and that they’ll keep splitting the data until the data is homogenous (the same) and has as little impurity as possible. Well, what exactly is impurity?</w:t>
+      </w:r>
+    </w:p>
+    <w:p>
+      <w:pPr>
+        <w:pStyle w:val="NoSpacing"/>
+        <w:spacing w:line="276" w:lineRule="auto"/>
+      </w:pPr>
+    </w:p>
+    <w:p>
+      <w:pPr>
+        <w:pStyle w:val="NoSpacing"/>
+        <w:spacing w:line="276" w:lineRule="auto"/>
+      </w:pPr>
+      <w:r>
+        <w:t>Impurity refers to the probability of a variable being wrongly classified when randomly chosen. Again, just to reiterate,  impurity refers the PROBABILITY of a VARIABLE BEING WRONLY CLASSIFIED. To better understand this concept, let’s start with a PURE dataset.</w:t>
+      </w:r>
+    </w:p>
+    <w:p>
+      <w:pPr>
+        <w:pStyle w:val="NoSpacing"/>
+        <w:spacing w:line="276" w:lineRule="auto"/>
+      </w:pPr>
+    </w:p>
+    <w:p>
+      <w:pPr>
+        <w:pStyle w:val="NoSpacing"/>
+        <w:spacing w:line="276" w:lineRule="auto"/>
+      </w:pPr>
+      <w:r>
+        <w:t xml:space="preserve">If all the data belongs to a single class, we would call it pure. For example, imagine I have a dataset that contains the breed labels of different dogs. If all the labels are the SAME </w:t>
+      </w:r>
+      <w:r>
+        <w:t>BREED,</w:t>
+      </w:r>
+      <w:r>
+        <w:t xml:space="preserve"> then it’s considered pure. Why you may ask? There isn’t a chance to classify it to any other class</w:t>
+      </w:r>
+      <w:r>
+        <w:t xml:space="preserve"> if there all Labrador retrievers than that’s all it’s going to be. There isn’t a chance to possibly be labeled as a Pug!</w:t>
+      </w:r>
+    </w:p>
+    <w:p>
+      <w:pPr>
+        <w:pStyle w:val="NoSpacing"/>
+        <w:spacing w:line="276" w:lineRule="auto"/>
+      </w:pPr>
+    </w:p>
+    <w:p>
+      <w:pPr>
+        <w:pStyle w:val="NoSpacing"/>
+        <w:spacing w:line="276" w:lineRule="auto"/>
+      </w:pPr>
+      <w:r>
+        <w:t xml:space="preserve">The </w:t>
+      </w:r>
+      <w:r>
+        <w:t>Gini index or</w:t>
+      </w:r>
+      <w:r>
+        <w:t xml:space="preserve"> sometimes called</w:t>
+      </w:r>
+      <w:r>
+        <w:t xml:space="preserve"> Gini impurity</w:t>
+      </w:r>
+      <w:r>
+        <w:t>,</w:t>
+      </w:r>
+      <w:r>
+        <w:t xml:space="preserve"> measures the degree or probability of a variable being wrongly classified when it is randomly chosen.</w:t>
+      </w:r>
+    </w:p>
+    <w:p>
+      <w:pPr>
+        <w:pStyle w:val="NoSpacing"/>
+        <w:spacing w:line="276" w:lineRule="auto"/>
+      </w:pPr>
+    </w:p>
+    <w:p>
+      <w:pPr>
+        <w:pStyle w:val="NoSpacing"/>
+        <w:spacing w:line="276" w:lineRule="auto"/>
+      </w:pPr>
+      <w:r>
+        <w:t>The degree of Gini index varies between 0 and 1, where 0 denotes that all elements belong to a certain class or if there exists only one class, and 1 denotes that the elements are randomly distributed across various classes. A Gini Index of 0.5 denotes equally distributed elements into some classes.</w:t>
+      </w:r>
+    </w:p>
+    <w:p>
+      <w:pPr>
+        <w:pStyle w:val="NoSpacing"/>
+        <w:spacing w:line="276" w:lineRule="auto"/>
+      </w:pPr>
+    </w:p>
+    <w:p>
+      <w:pPr>
+        <w:pStyle w:val="NoSpacing"/>
+        <w:spacing w:line="276" w:lineRule="auto"/>
+      </w:pPr>
+      <w:r>
+        <w:t>Here is a simple table for you to remember the values:</w:t>
+      </w:r>
+    </w:p>
+    <w:p>
+      <w:pPr>
+        <w:pStyle w:val="NoSpacing"/>
+        <w:spacing w:line="276" w:lineRule="auto"/>
+      </w:pPr>
+    </w:p>
+    <w:tbl>
+      <w:tblPr>
+        <w:tblStyle w:val="TableGrid"/>
+        <w:tblW w:w="0" w:type="auto"/>
+        <w:tblLook w:val="04A0" w:firstRow="1" w:lastRow="0" w:firstColumn="1" w:lastColumn="0" w:noHBand="0" w:noVBand="1"/>
+      </w:tblPr>
+      <w:tblGrid>
+        <w:gridCol w:w="1705"/>
+        <w:gridCol w:w="7645"/>
+      </w:tblGrid>
+      <w:tr>
+        <w:tc>
+          <w:tcPr>
+            <w:tcW w:w="1705" w:type="dxa"/>
+            <w:shd w:val="clear" w:color="auto" w:fill="002060"/>
+          </w:tcPr>
+          <w:p>
+            <w:pPr>
+              <w:pStyle w:val="NoSpacing"/>
+              <w:spacing w:line="276" w:lineRule="auto"/>
+              <w:rPr>
+                <w:b/>
+                <w:color w:val="FFFFFF" w:themeColor="background1"/>
+              </w:rPr>
+            </w:pPr>
+            <w:r>
+              <w:rPr>
+                <w:b/>
+                <w:color w:val="FFFFFF" w:themeColor="background1"/>
+              </w:rPr>
+              <w:t>Value</w:t>
+            </w:r>
+          </w:p>
+        </w:tc>
+        <w:tc>
+          <w:tcPr>
+            <w:tcW w:w="7645" w:type="dxa"/>
+            <w:shd w:val="clear" w:color="auto" w:fill="002060"/>
+          </w:tcPr>
+          <w:p>
+            <w:pPr>
+              <w:pStyle w:val="NoSpacing"/>
+              <w:spacing w:line="276" w:lineRule="auto"/>
+              <w:rPr>
+                <w:b/>
+                <w:color w:val="FFFFFF" w:themeColor="background1"/>
+              </w:rPr>
+            </w:pPr>
+            <w:r>
+              <w:rPr>
+                <w:b/>
+                <w:color w:val="FFFFFF" w:themeColor="background1"/>
+              </w:rPr>
+              <w:t>Description</w:t>
+            </w:r>
+          </w:p>
+        </w:tc>
+      </w:tr>
+      <w:tr>
+        <w:tc>
+          <w:tcPr>
+            <w:tcW w:w="1705" w:type="dxa"/>
+          </w:tcPr>
+          <w:p>
+            <w:pPr>
+              <w:pStyle w:val="NoSpacing"/>
+              <w:spacing w:line="276" w:lineRule="auto"/>
+            </w:pPr>
+            <w:r>
+              <w:t>0.0</w:t>
+            </w:r>
+          </w:p>
+        </w:tc>
+        <w:tc>
+          <w:tcPr>
+            <w:tcW w:w="7645" w:type="dxa"/>
+          </w:tcPr>
+          <w:p>
+            <w:pPr>
+              <w:pStyle w:val="NoSpacing"/>
+              <w:spacing w:line="276" w:lineRule="auto"/>
+            </w:pPr>
+            <w:r>
+              <w:t>A pure data set. All values belong to a certain class or 1 class.</w:t>
+            </w:r>
+          </w:p>
+        </w:tc>
+      </w:tr>
+      <w:tr>
+        <w:tc>
+          <w:tcPr>
+            <w:tcW w:w="1705" w:type="dxa"/>
+          </w:tcPr>
+          <w:p>
+            <w:pPr>
+              <w:pStyle w:val="NoSpacing"/>
+              <w:spacing w:line="276" w:lineRule="auto"/>
+            </w:pPr>
+            <w:r>
+              <w:t>0.5</w:t>
+            </w:r>
+          </w:p>
+        </w:tc>
+        <w:tc>
+          <w:tcPr>
+            <w:tcW w:w="7645" w:type="dxa"/>
+          </w:tcPr>
+          <w:p>
+            <w:pPr>
+              <w:pStyle w:val="NoSpacing"/>
+              <w:spacing w:line="276" w:lineRule="auto"/>
+            </w:pPr>
+            <w:r>
+              <w:t>All values are EQUALLY distributed among classes.</w:t>
+            </w:r>
+          </w:p>
+        </w:tc>
+      </w:tr>
+      <w:tr>
+        <w:tc>
+          <w:tcPr>
+            <w:tcW w:w="1705" w:type="dxa"/>
+          </w:tcPr>
+          <w:p>
+            <w:pPr>
+              <w:pStyle w:val="NoSpacing"/>
+              <w:spacing w:line="276" w:lineRule="auto"/>
+            </w:pPr>
+            <w:r>
+              <w:t>1.0</w:t>
+            </w:r>
+          </w:p>
+        </w:tc>
+        <w:tc>
+          <w:tcPr>
+            <w:tcW w:w="7645" w:type="dxa"/>
+          </w:tcPr>
+          <w:p>
+            <w:pPr>
+              <w:pStyle w:val="NoSpacing"/>
+              <w:spacing w:line="276" w:lineRule="auto"/>
+            </w:pPr>
+            <w:r>
+              <w:t>All values are RANDOMLY distributed among classes.</w:t>
+            </w:r>
+          </w:p>
+        </w:tc>
+      </w:tr>
+    </w:tbl>
+    <w:p>
+      <w:pPr>
+        <w:pStyle w:val="NoSpacing"/>
+        <w:spacing w:line="276" w:lineRule="auto"/>
+      </w:pPr>
+    </w:p>
+    <w:p>
+      <w:pPr>
+        <w:pStyle w:val="NoSpacing"/>
+        <w:spacing w:line="276" w:lineRule="auto"/>
+      </w:pPr>
+      <w:r>
+        <w:t>The formula for the Gini Index is as follows:</w:t>
+      </w:r>
+    </w:p>
+    <w:p>
+      <w:pPr>
+        <w:pStyle w:val="NoSpacing"/>
+        <w:spacing w:line="276" w:lineRule="auto"/>
+      </w:pPr>
+    </w:p>
+    <w:p>
+      <w:pPr>
+        <w:pStyle w:val="NoSpacing"/>
+        <w:spacing w:line="276" w:lineRule="auto"/>
+      </w:pPr>
+      <m:oMathPara>
+        <m:oMath>
+          <m:r>
+            <w:rPr>
+              <w:rFonts w:ascii="Cambria Math" w:hAnsi="Cambria Math"/>
+            </w:rPr>
+            <m:t xml:space="preserve">Gini=1- </m:t>
+          </m:r>
+          <m:nary>
+            <m:naryPr>
+              <m:chr m:val="∑"/>
+              <m:limLoc m:val="undOvr"/>
+              <m:ctrlPr>
+                <w:rPr>
+                  <w:rFonts w:ascii="Cambria Math" w:hAnsi="Cambria Math"/>
+                  <w:i/>
+                </w:rPr>
+              </m:ctrlPr>
+            </m:naryPr>
+            <m:sub>
+              <m:r>
+                <w:rPr>
+                  <w:rFonts w:ascii="Cambria Math" w:hAnsi="Cambria Math"/>
+                </w:rPr>
+                <m:t>i=1</m:t>
+              </m:r>
+            </m:sub>
+            <m:sup>
+              <m:r>
+                <w:rPr>
+                  <w:rFonts w:ascii="Cambria Math" w:hAnsi="Cambria Math"/>
+                </w:rPr>
+                <m:t>n</m:t>
+              </m:r>
+            </m:sup>
+            <m:e>
+              <m:sSup>
+                <m:sSupPr>
+                  <m:ctrlPr>
+                    <w:rPr>
+                      <w:rFonts w:ascii="Cambria Math" w:hAnsi="Cambria Math"/>
+                      <w:i/>
+                    </w:rPr>
+                  </m:ctrlPr>
+                </m:sSupPr>
+                <m:e>
+                  <m:r>
+                    <w:rPr>
+                      <w:rFonts w:ascii="Cambria Math" w:hAnsi="Cambria Math"/>
+                    </w:rPr>
+                    <m:t>(</m:t>
+                  </m:r>
+                  <m:sSub>
+                    <m:sSubPr>
+                      <m:ctrlPr>
+                        <w:rPr>
+                          <w:rFonts w:ascii="Cambria Math" w:hAnsi="Cambria Math"/>
+                          <w:i/>
+                        </w:rPr>
+                      </m:ctrlPr>
+                    </m:sSubPr>
+                    <m:e>
+                      <m:r>
+                        <w:rPr>
+                          <w:rFonts w:ascii="Cambria Math" w:hAnsi="Cambria Math"/>
+                        </w:rPr>
+                        <m:t>p</m:t>
+                      </m:r>
+                    </m:e>
+                    <m:sub>
+                      <m:r>
+                        <w:rPr>
+                          <w:rFonts w:ascii="Cambria Math" w:hAnsi="Cambria Math"/>
+                        </w:rPr>
+                        <m:t>i</m:t>
+                      </m:r>
+                    </m:sub>
+                  </m:sSub>
+                  <m:r>
+                    <w:rPr>
+                      <w:rFonts w:ascii="Cambria Math" w:hAnsi="Cambria Math"/>
+                    </w:rPr>
+                    <m:t>)</m:t>
+                  </m:r>
+                </m:e>
+                <m:sup>
+                  <m:r>
+                    <w:rPr>
+                      <w:rFonts w:ascii="Cambria Math" w:hAnsi="Cambria Math"/>
+                    </w:rPr>
+                    <m:t>2</m:t>
+                  </m:r>
+                </m:sup>
+              </m:sSup>
+            </m:e>
+          </m:nary>
+        </m:oMath>
+      </m:oMathPara>
+    </w:p>
+    <w:p>
+      <w:pPr>
+        <w:pStyle w:val="NoSpacing"/>
+        <w:spacing w:line="276" w:lineRule="auto"/>
+      </w:pPr>
+    </w:p>
+    <w:p>
+      <w:pPr>
+        <w:pStyle w:val="NoSpacing"/>
+        <w:spacing w:line="276" w:lineRule="auto"/>
+      </w:pPr>
+      <w:r>
+        <w:t>Where p</w:t>
+      </w:r>
+      <w:r>
+        <w:rPr>
+          <w:vertAlign w:val="subscript"/>
+        </w:rPr>
+        <w:t xml:space="preserve">i </w:t>
+      </w:r>
+      <w:r>
+        <w:t xml:space="preserve">is the probability of an object being classified to a </w:t>
+      </w:r>
+      <w:proofErr w:type="gramStart"/>
+      <w:r>
+        <w:t>particular class</w:t>
+      </w:r>
+      <w:proofErr w:type="gramEnd"/>
+      <w:r>
+        <w:t>.</w:t>
+      </w:r>
+      <w:r>
+        <w:t xml:space="preserve"> I do want to cover the concept of Entropy as this point. Entropy is just another method for determining the split in a decision tree. However, it is calculated slightly differently. Here is the formula:</w:t>
+      </w:r>
+    </w:p>
+    <w:p>
+      <w:pPr>
+        <w:pStyle w:val="NoSpacing"/>
+        <w:spacing w:line="276" w:lineRule="auto"/>
+      </w:pPr>
+    </w:p>
+    <w:p>
+      <w:pPr>
+        <w:pStyle w:val="NoSpacing"/>
+        <w:spacing w:line="276" w:lineRule="auto"/>
+      </w:pPr>
+      <w:r>
+        <w:t xml:space="preserve"> </w:t>
+      </w:r>
+      <m:oMath>
+        <m:r>
+          <w:rPr>
+            <w:rFonts w:ascii="Cambria Math" w:hAnsi="Cambria Math"/>
+          </w:rPr>
+          <w:br/>
+        </m:r>
+      </m:oMath>
+      <m:oMathPara>
+        <m:oMath>
+          <m:r>
+            <w:rPr>
+              <w:rFonts w:ascii="Cambria Math" w:hAnsi="Cambria Math"/>
+            </w:rPr>
+            <m:t>Entropy</m:t>
+          </m:r>
+          <m:r>
+            <w:rPr>
+              <w:rFonts w:ascii="Cambria Math" w:hAnsi="Cambria Math"/>
+            </w:rPr>
+            <m:t xml:space="preserve">=- </m:t>
+          </m:r>
+          <m:nary>
+            <m:naryPr>
+              <m:chr m:val="∑"/>
+              <m:limLoc m:val="undOvr"/>
+              <m:ctrlPr>
+                <w:rPr>
+                  <w:rFonts w:ascii="Cambria Math" w:hAnsi="Cambria Math"/>
+                  <w:i/>
+                </w:rPr>
+              </m:ctrlPr>
+            </m:naryPr>
+            <m:sub>
+              <m:r>
+                <w:rPr>
+                  <w:rFonts w:ascii="Cambria Math" w:hAnsi="Cambria Math"/>
+                </w:rPr>
+                <m:t>i=1</m:t>
+              </m:r>
+            </m:sub>
+            <m:sup>
+              <m:r>
+                <w:rPr>
+                  <w:rFonts w:ascii="Cambria Math" w:hAnsi="Cambria Math"/>
+                </w:rPr>
+                <m:t>n</m:t>
+              </m:r>
+            </m:sup>
+            <m:e>
+              <m:sSub>
+                <m:sSubPr>
+                  <m:ctrlPr>
+                    <w:rPr>
+                      <w:rFonts w:ascii="Cambria Math" w:hAnsi="Cambria Math"/>
+                      <w:i/>
+                    </w:rPr>
+                  </m:ctrlPr>
+                </m:sSubPr>
+                <m:e>
+                  <m:r>
+                    <w:rPr>
+                      <w:rFonts w:ascii="Cambria Math" w:hAnsi="Cambria Math"/>
+                    </w:rPr>
+                    <m:t>p</m:t>
+                  </m:r>
+                </m:e>
+                <m:sub>
+                  <m:r>
+                    <w:rPr>
+                      <w:rFonts w:ascii="Cambria Math" w:hAnsi="Cambria Math"/>
+                    </w:rPr>
+                    <m:t>i</m:t>
+                  </m:r>
+                </m:sub>
+              </m:sSub>
+              <m:sSub>
+                <m:sSubPr>
+                  <m:ctrlPr>
+                    <w:rPr>
+                      <w:rFonts w:ascii="Cambria Math" w:hAnsi="Cambria Math"/>
+                      <w:i/>
+                    </w:rPr>
+                  </m:ctrlPr>
+                </m:sSubPr>
+                <m:e>
+                  <m:r>
+                    <w:rPr>
+                      <w:rFonts w:ascii="Cambria Math" w:hAnsi="Cambria Math"/>
+                    </w:rPr>
+                    <m:t>log</m:t>
+                  </m:r>
+                </m:e>
+                <m:sub>
+                  <m:r>
+                    <w:rPr>
+                      <w:rFonts w:ascii="Cambria Math" w:hAnsi="Cambria Math"/>
+                    </w:rPr>
+                    <m:t>2</m:t>
+                  </m:r>
+                </m:sub>
+              </m:sSub>
+              <m:r>
+                <w:rPr>
+                  <w:rFonts w:ascii="Cambria Math" w:hAnsi="Cambria Math"/>
+                </w:rPr>
+                <m:t>(</m:t>
+              </m:r>
+              <m:sSub>
+                <m:sSubPr>
+                  <m:ctrlPr>
+                    <w:rPr>
+                      <w:rFonts w:ascii="Cambria Math" w:hAnsi="Cambria Math"/>
+                      <w:i/>
+                    </w:rPr>
+                  </m:ctrlPr>
+                </m:sSubPr>
+                <m:e>
+                  <m:r>
+                    <w:rPr>
+                      <w:rFonts w:ascii="Cambria Math" w:hAnsi="Cambria Math"/>
+                    </w:rPr>
+                    <m:t>p</m:t>
+                  </m:r>
+                </m:e>
+                <m:sub>
+                  <m:r>
+                    <w:rPr>
+                      <w:rFonts w:ascii="Cambria Math" w:hAnsi="Cambria Math"/>
+                    </w:rPr>
+                    <m:t>j</m:t>
+                  </m:r>
+                </m:sub>
+              </m:sSub>
+              <m:r>
+                <w:rPr>
+                  <w:rFonts w:ascii="Cambria Math" w:hAnsi="Cambria Math"/>
+                </w:rPr>
+                <m:t>)</m:t>
+              </m:r>
+            </m:e>
+          </m:nary>
+        </m:oMath>
+      </m:oMathPara>
+    </w:p>
+    <w:p>
+      <w:pPr>
+        <w:pStyle w:val="NoSpacing"/>
+        <w:spacing w:line="276" w:lineRule="auto"/>
+      </w:pPr>
+    </w:p>
+    <w:p>
+      <w:pPr>
+        <w:pStyle w:val="NoSpacing"/>
+        <w:spacing w:line="276" w:lineRule="auto"/>
+      </w:pPr>
+      <w:r>
+        <w:t>Both methods use the idea of Information gain when it comes to determining the optimal value. Information Gain in this context refers to the difference in information before splitting the parent and information after splitting the child. I</w:t>
+      </w:r>
+      <w:r>
+        <w:t>t should be noted that different impurity measures (Gini index and entropy) usually yield similar results</w:t>
+      </w:r>
+      <w:r>
+        <w:t>.</w:t>
+      </w:r>
+    </w:p>
+    <w:p>
+      <w:pPr>
+        <w:pStyle w:val="NoSpacing"/>
+        <w:spacing w:line="276" w:lineRule="auto"/>
+        <w:rPr>
+          <w:b/>
+        </w:rPr>
+      </w:pPr>
+      <w:r>
+        <w:rPr>
+          <w:b/>
+        </w:rPr>
+        <w:lastRenderedPageBreak/>
+        <w:t>### How Decision Trees Work:</w:t>
+      </w:r>
+      <w:r>
+        <w:rPr>
+          <w:b/>
+        </w:rPr>
+        <w:t xml:space="preserve"> </w:t>
+      </w:r>
+      <w:r>
+        <w:rPr>
+          <w:b/>
+        </w:rPr>
+        <w:t>Splitting in Detail</w:t>
+      </w:r>
+    </w:p>
+    <w:p>
+      <w:pPr>
+        <w:pStyle w:val="NoSpacing"/>
+        <w:spacing w:line="276" w:lineRule="auto"/>
+      </w:pPr>
+      <w:r>
+        <w:t xml:space="preserve">We know that decision trees work by splitting the data so that the Gini Index is minimized, remember lower is better in this case. The Gini Index, serves as the metric we use to determine the split, so how is it used? </w:t>
+      </w:r>
+      <w:r>
+        <w:t xml:space="preserve">Imagine we have a dataset and I choose a random spot to split the data. </w:t>
+      </w:r>
+    </w:p>
+    <w:p>
+      <w:pPr>
+        <w:pStyle w:val="NoSpacing"/>
+        <w:spacing w:line="276" w:lineRule="auto"/>
+      </w:pPr>
+    </w:p>
+    <w:p>
+      <w:pPr>
+        <w:pStyle w:val="NoSpacing"/>
+        <w:spacing w:line="276" w:lineRule="auto"/>
+      </w:pPr>
+      <w:r>
+        <w:t>We now have two impurity measures, one for the left side and one for the right side. We repeat this process many times of splitting the data and then pick the best (lowest impurity) one.</w:t>
+      </w:r>
+    </w:p>
+    <w:p>
+      <w:pPr>
+        <w:pStyle w:val="NoSpacing"/>
+        <w:spacing w:line="276" w:lineRule="auto"/>
+      </w:pPr>
+    </w:p>
+    <w:p>
+      <w:pPr>
+        <w:pStyle w:val="NoSpacing"/>
+        <w:spacing w:line="276" w:lineRule="auto"/>
+      </w:pPr>
+      <w:r>
+        <w:rPr>
+          <w:b/>
+        </w:rPr>
+        <w:t>### How Decision Trees Work:</w:t>
+      </w:r>
+      <w:r>
+        <w:rPr>
+          <w:b/>
+        </w:rPr>
+        <w:t xml:space="preserve"> </w:t>
+      </w:r>
+      <w:r>
+        <w:rPr>
+          <w:b/>
+        </w:rPr>
+        <w:t>Pruning</w:t>
+      </w:r>
+    </w:p>
+    <w:p>
+      <w:pPr>
+        <w:pStyle w:val="NoSpacing"/>
+        <w:spacing w:line="276" w:lineRule="auto"/>
+      </w:pPr>
+      <w:r>
+        <w:t>Great, we have a decision tree, and we’ve determined the number splits</w:t>
+      </w:r>
+      <w:r>
+        <w:t xml:space="preserve"> and we’ve built our decision tree. The next step is </w:t>
+      </w:r>
+      <w:r>
+        <w:t>the “Pruning” process. Pruning involves reducing the size of the Decision Tree by converting certain branches into leaf nodes and removing leaf nodes.</w:t>
       </w:r>
     </w:p>
     <w:p>
@@ -778,6 +1517,9 @@
       </w:pPr>
       <w:r>
         <w:t>You may be asking, “Why would we want a smaller decision tree?”. The reason is simple, Decision Trees have an easy time over fitting the data. In fact, the larger the tree the more likely this is to happen. Generally, a simpler decision tree avoids over-fitting the data.</w:t>
+      </w:r>
+      <w:r>
+        <w:t xml:space="preserve"> Additionally, we may find that pruned decision trees provide relatively the same level of accuracy. That means we almost get the entire picture for 70% of the cost.</w:t>
       </w:r>
     </w:p>
     <w:p>
@@ -1065,63 +1807,234 @@
         <w:spacing w:line="276" w:lineRule="auto"/>
       </w:pPr>
       <w:r>
-        <w:t>Sometimes it can be hard to model a problem with a single decision tree. However, sometimes when we use multiple decision trees to help make predictions, we can more easily model a problem.</w:t>
-      </w:r>
-    </w:p>
-    <w:p>
-      <w:pPr>
-        <w:pStyle w:val="NoSpacing"/>
-        <w:spacing w:line="276" w:lineRule="auto"/>
-      </w:pPr>
-    </w:p>
-    <w:p>
-      <w:pPr>
-        <w:pStyle w:val="NoSpacing"/>
-        <w:spacing w:line="276" w:lineRule="auto"/>
-      </w:pPr>
-      <w:r>
-        <w:t>Bagging or bootstrap aggregation is a technique for reducing the variance of an estimated prediction function. Bagging seems to work especially well for high-variance, low-bias procedures, such as trees. For</w:t>
-      </w:r>
-    </w:p>
-    <w:p>
-      <w:pPr>
-        <w:pStyle w:val="NoSpacing"/>
-        <w:spacing w:line="276" w:lineRule="auto"/>
-      </w:pPr>
+        <w:t xml:space="preserve">One of the challenges with decision trees is it’s hard to model a complex problem with a single decision tree. What was discovered is that we can </w:t>
+      </w:r>
+      <w:r>
+        <w:t xml:space="preserve">use multiple decision trees to help make </w:t>
+      </w:r>
+      <w:r>
+        <w:t xml:space="preserve">more accurate </w:t>
+      </w:r>
+      <w:r>
+        <w:t>predictions</w:t>
+      </w:r>
+      <w:r>
+        <w:t xml:space="preserve"> with models that are complex in nature.</w:t>
+      </w:r>
+    </w:p>
+    <w:p>
+      <w:pPr>
+        <w:pStyle w:val="NoSpacing"/>
+        <w:spacing w:line="276" w:lineRule="auto"/>
+      </w:pPr>
+    </w:p>
+    <w:p>
+      <w:pPr>
+        <w:pStyle w:val="NoSpacing"/>
+        <w:spacing w:line="276" w:lineRule="auto"/>
+      </w:pPr>
+      <w:r>
+        <w:t xml:space="preserve">The idea of using the results of many models, aggregating them, and using the output to make a prediction refers to the concept of ensemble learning. </w:t>
+      </w:r>
+      <w:r>
+        <w:t xml:space="preserve">An Ensemble Learning model is a model in which decisions are used from MULTIPLE MODELS to improve the overall performance of the model. The old </w:t>
+      </w:r>
+      <w:r>
+        <w:lastRenderedPageBreak/>
+        <w:t>idea that 2 minds are better than 1, perfectly summarizes ensemble learning. We use the results of multiple models to get a better idea of what the true answer is.</w:t>
+      </w:r>
+    </w:p>
+    <w:p>
+      <w:pPr>
+        <w:pStyle w:val="NoSpacing"/>
+        <w:spacing w:line="276" w:lineRule="auto"/>
+      </w:pPr>
+    </w:p>
+    <w:p>
+      <w:pPr>
+        <w:pStyle w:val="NoSpacing"/>
+        <w:spacing w:line="276" w:lineRule="auto"/>
+      </w:pPr>
+      <w:r>
+        <w:t>Bootstrap Aggregation, also called Bagging, is a machine learning ensemble</w:t>
+      </w:r>
+      <w:r>
+        <w:t xml:space="preserve"> algorithm used to help improve the stability and accuracy of predictions.  Bootstrap Aggregation </w:t>
+      </w:r>
+      <w:r>
+        <w:t>seem to work well for high-variance, low-bias procedures, such as trees.</w:t>
+      </w:r>
+      <w:r>
+        <w:t xml:space="preserve"> How Bootstrap Aggregation works, depends on the type of problem we are modeling.</w:t>
+      </w:r>
+    </w:p>
+    <w:p>
+      <w:pPr>
+        <w:pStyle w:val="NoSpacing"/>
+        <w:spacing w:line="276" w:lineRule="auto"/>
+      </w:pPr>
+    </w:p>
+    <w:p>
+      <w:pPr>
+        <w:pStyle w:val="NoSpacing"/>
+        <w:spacing w:line="276" w:lineRule="auto"/>
+      </w:pPr>
+      <w:r>
+        <w:t>For</w:t>
+      </w:r>
+      <w:r>
+        <w:t xml:space="preserve"> </w:t>
+      </w:r>
       <w:r>
         <w:t xml:space="preserve">regression, we simply fit the same regression tree many times to </w:t>
       </w:r>
-      <w:proofErr w:type="spellStart"/>
-      <w:r>
-        <w:t>bootstrapsampled</w:t>
-      </w:r>
-      <w:proofErr w:type="spellEnd"/>
+      <w:r>
+        <w:t>“</w:t>
+      </w:r>
+      <w:r>
+        <w:t>bootstrap</w:t>
+      </w:r>
+      <w:r>
+        <w:t>-</w:t>
+      </w:r>
+      <w:r>
+        <w:t>sampled</w:t>
+      </w:r>
+      <w:r>
+        <w:t>”</w:t>
+      </w:r>
       <w:r>
         <w:t xml:space="preserve"> versions of the training data and average the result. For classification, a committee of trees each cast a vote for the predicted class.</w:t>
       </w:r>
-    </w:p>
-    <w:p>
-      <w:pPr>
-        <w:pStyle w:val="NoSpacing"/>
-        <w:spacing w:line="276" w:lineRule="auto"/>
-      </w:pPr>
-    </w:p>
-    <w:p>
-      <w:pPr>
-        <w:pStyle w:val="NoSpacing"/>
-        <w:spacing w:line="276" w:lineRule="auto"/>
-      </w:pPr>
-      <w:r>
-        <w:t>Bagging reduces the variance of the base learner but has limited effect on the bias.</w:t>
-      </w:r>
-      <w:r>
-        <w:t xml:space="preserve"> </w:t>
-      </w:r>
-      <w:r>
-        <w:t xml:space="preserve">The old idea of 2 minds are better than one, in my opinion, perfectly sums up </w:t>
-      </w:r>
-      <w:r>
-        <w:t>bagging.</w:t>
+      <w:r>
+        <w:t xml:space="preserve"> While Bootstrap Aggregation</w:t>
+      </w:r>
+      <w:r>
+        <w:t xml:space="preserve"> reduces the variance of the base learner </w:t>
+      </w:r>
+      <w:r>
+        <w:t>i</w:t>
+      </w:r>
+      <w:r>
+        <w:t>t has limited effect on the bias.</w:t>
+      </w:r>
+    </w:p>
+    <w:p>
+      <w:pPr>
+        <w:pStyle w:val="NoSpacing"/>
+        <w:spacing w:line="276" w:lineRule="auto"/>
+      </w:pPr>
+    </w:p>
+    <w:p>
+      <w:pPr>
+        <w:pStyle w:val="NoSpacing"/>
+        <w:spacing w:line="276" w:lineRule="auto"/>
+      </w:pPr>
+      <w:r>
+        <w:t>Why does Bootstrap Aggregation reduce the variance? Well, consider we have a single classifier that is unstable, in other words the variance is high. With Bootstrap Aggregation, the process of repeating a process multiple times and averaging those results is what we can think of as an approximation of the true average.</w:t>
+      </w:r>
+    </w:p>
+    <w:p>
+      <w:pPr>
+        <w:pStyle w:val="NoSpacing"/>
+        <w:spacing w:line="276" w:lineRule="auto"/>
+      </w:pPr>
+    </w:p>
+    <w:p>
+      <w:pPr>
+        <w:pStyle w:val="NoSpacing"/>
+        <w:spacing w:line="276" w:lineRule="auto"/>
+      </w:pPr>
+      <w:r>
+        <w:t xml:space="preserve">Why does Bootstrap Aggregation have little impact on the bias? </w:t>
+      </w:r>
+      <w:r>
+        <w:t>Imagine we have many models that have either low bias and we aggregate their results all we are doing is compressing that variance closer together. What that means is if we have low bias, we still maintain it. Additionally, if we have high bias, we still maintain it. Here is a visual to help you understand:</w:t>
+      </w:r>
+    </w:p>
+    <w:p>
+      <w:pPr>
+        <w:pStyle w:val="NoSpacing"/>
+        <w:spacing w:line="276" w:lineRule="auto"/>
+      </w:pPr>
+    </w:p>
+    <w:p>
+      <w:pPr>
+        <w:pStyle w:val="NoSpacing"/>
+        <w:spacing w:line="276" w:lineRule="auto"/>
+        <w:jc w:val="center"/>
+      </w:pPr>
+      <w:r>
+        <w:rPr>
+          <w:noProof/>
+        </w:rPr>
+        <w:drawing>
+          <wp:inline distT="0" distB="0" distL="0" distR="0" wp14:anchorId="679558CD" wp14:editId="26E3B783">
+            <wp:extent cx="3675530" cy="2733674"/>
+            <wp:effectExtent l="19050" t="19050" r="20320" b="10160"/>
+            <wp:docPr id="3" name="Picture 3" descr="https://qph.fs.quoracdn.net/main-qimg-1ba4d8530cebe49e02aa9a91dac01134"/>
+            <wp:cNvGraphicFramePr>
+              <a:graphicFrameLocks xmlns:a="http://schemas.openxmlformats.org/drawingml/2006/main" noChangeAspect="1"/>
+            </wp:cNvGraphicFramePr>
+            <a:graphic xmlns:a="http://schemas.openxmlformats.org/drawingml/2006/main">
+              <a:graphicData uri="http://schemas.openxmlformats.org/drawingml/2006/picture">
+                <pic:pic xmlns:pic="http://schemas.openxmlformats.org/drawingml/2006/picture">
+                  <pic:nvPicPr>
+                    <pic:cNvPr id="0" name="Picture 1" descr="https://qph.fs.quoracdn.net/main-qimg-1ba4d8530cebe49e02aa9a91dac01134"/>
+                    <pic:cNvPicPr>
+                      <a:picLocks noChangeAspect="1" noChangeArrowheads="1"/>
+                    </pic:cNvPicPr>
+                  </pic:nvPicPr>
+                  <pic:blipFill>
+                    <a:blip r:embed="rId8">
+                      <a:extLst>
+                        <a:ext uri="{28A0092B-C50C-407E-A947-70E740481C1C}">
+                          <a14:useLocalDpi xmlns:a14="http://schemas.microsoft.com/office/drawing/2010/main" val="0"/>
+                        </a:ext>
+                      </a:extLst>
+                    </a:blip>
+                    <a:srcRect/>
+                    <a:stretch>
+                      <a:fillRect/>
+                    </a:stretch>
+                  </pic:blipFill>
+                  <pic:spPr bwMode="auto">
+                    <a:xfrm>
+                      <a:off x="0" y="0"/>
+                      <a:ext cx="3690637" cy="2744910"/>
+                    </a:xfrm>
+                    <a:prstGeom prst="rect">
+                      <a:avLst/>
+                    </a:prstGeom>
+                    <a:noFill/>
+                    <a:ln>
+                      <a:solidFill>
+                        <a:schemeClr val="bg1">
+                          <a:lumMod val="75000"/>
+                        </a:schemeClr>
+                      </a:solidFill>
+                    </a:ln>
+                  </pic:spPr>
+                </pic:pic>
+              </a:graphicData>
+            </a:graphic>
+          </wp:inline>
+        </w:drawing>
+      </w:r>
+    </w:p>
+    <w:p>
+      <w:pPr>
+        <w:pStyle w:val="NoSpacing"/>
+        <w:spacing w:line="276" w:lineRule="auto"/>
+      </w:pPr>
+    </w:p>
+    <w:p>
+      <w:pPr>
+        <w:pStyle w:val="NoSpacing"/>
+        <w:spacing w:line="276" w:lineRule="auto"/>
+      </w:pPr>
+      <w:r>
+        <w:t xml:space="preserve">In the lower right-hand corner, we have high variance and high bias. Say we perform bootstrap aggregations and we take the results of multiple high bias model all we are doing is compressing the variance so we closer to the average of the data points. Hence, we maintain the bias but only reduce the variance. </w:t>
       </w:r>
     </w:p>
     <w:p>
@@ -1164,14 +2077,7 @@
           <w:b/>
           <w:noProof/>
         </w:rPr>
-        <w:t>Bootstrap Aggregation</w:t>
-      </w:r>
-      <w:r>
-        <w:rPr>
-          <w:b/>
-          <w:noProof/>
-        </w:rPr>
-        <w:t xml:space="preserve"> Flaws</w:t>
+        <w:t>Bootstrap Aggregation Flaws</w:t>
       </w:r>
     </w:p>
     <w:p>
@@ -1190,10 +2096,16 @@
         <w:spacing w:line="276" w:lineRule="auto"/>
       </w:pPr>
       <w:r>
-        <w:t xml:space="preserve">The problem with Bagging algorithm is it's using </w:t>
-      </w:r>
-      <w:r>
-        <w:t>Decision Trees</w:t>
+        <w:t xml:space="preserve">Bagging algorithm </w:t>
+      </w:r>
+      <w:r>
+        <w:t>still uses</w:t>
+      </w:r>
+      <w:r>
+        <w:t xml:space="preserve"> Decision Trees</w:t>
+      </w:r>
+      <w:r>
+        <w:t xml:space="preserve"> which we know have issues</w:t>
       </w:r>
       <w:r>
         <w:t>.</w:t>
@@ -1209,10 +2121,13 @@
         <w:spacing w:line="276" w:lineRule="auto"/>
       </w:pPr>
       <w:r>
-        <w:t>Decision Trees</w:t>
-      </w:r>
-      <w:r>
-        <w:t xml:space="preserve"> uses Gini-Index, a greedy algorithm to find the best split.</w:t>
+        <w:t>Decision Trees uses Gini-Index, a greedy algorithm to find the best split.</w:t>
+      </w:r>
+      <w:r>
+        <w:t xml:space="preserve"> Greedy meaning, </w:t>
+      </w:r>
+      <w:r>
+        <w:t>the very best split point is chosen each time</w:t>
       </w:r>
     </w:p>
     <w:p>
@@ -1225,10 +2140,7 @@
         <w:spacing w:line="276" w:lineRule="auto"/>
       </w:pPr>
       <w:r>
-        <w:t>W</w:t>
-      </w:r>
-      <w:r>
-        <w:t xml:space="preserve">e end up with trees that are structurally </w:t>
+        <w:t xml:space="preserve">We end up with trees that are structurally </w:t>
       </w:r>
       <w:proofErr w:type="gramStart"/>
       <w:r>
@@ -1238,30 +2150,11 @@
       <w:r>
         <w:t xml:space="preserve"> each other. The trees are highly correlated among the predictions.</w:t>
       </w:r>
-    </w:p>
-    <w:p>
-      <w:pPr>
-        <w:pStyle w:val="NoSpacing"/>
-        <w:numPr>
-          <w:ilvl w:val="0"/>
-          <w:numId w:val="8"/>
-        </w:numPr>
-        <w:spacing w:line="276" w:lineRule="auto"/>
-      </w:pPr>
-      <w:r>
-        <w:t xml:space="preserve">We will see that </w:t>
-      </w:r>
-      <w:r>
-        <w:t>Random Forest address</w:t>
-      </w:r>
-      <w:r>
-        <w:t>es</w:t>
-      </w:r>
-      <w:r>
-        <w:t xml:space="preserve"> this</w:t>
-      </w:r>
-      <w:r>
-        <w:t xml:space="preserve"> problem</w:t>
+      <w:r>
+        <w:t xml:space="preserve"> </w:t>
+      </w:r>
+      <w:r>
+        <w:t>Random Forest addresses this problem</w:t>
       </w:r>
     </w:p>
     <w:p>
@@ -1315,37 +2208,7 @@
         <w:spacing w:line="276" w:lineRule="auto"/>
       </w:pPr>
       <w:r>
-        <w:t xml:space="preserve">After understanding what Decision Trees are and some of their disadvantages and advantages </w:t>
-      </w:r>
-      <w:r>
-        <w:t>are,</w:t>
-      </w:r>
-      <w:r>
-        <w:t xml:space="preserve"> we probably want to know how </w:t>
-      </w:r>
-      <w:r>
-        <w:t>these decision trees</w:t>
-      </w:r>
-      <w:r>
-        <w:t xml:space="preserve"> fit</w:t>
-      </w:r>
-      <w:r>
-        <w:t xml:space="preserve"> into Random Forest.</w:t>
-      </w:r>
-      <w:r>
-        <w:t xml:space="preserve"> Additionally, we can obviously see that with a multiple decision trees we can better model the data we have through bagging.</w:t>
-      </w:r>
-      <w:r>
-        <w:t xml:space="preserve"> However, bagging can also have </w:t>
-      </w:r>
-      <w:r>
-        <w:t>its</w:t>
-      </w:r>
-      <w:r>
-        <w:t xml:space="preserve"> own issues because of </w:t>
-      </w:r>
-      <w:r>
-        <w:t>trees that are highly correlated with each other.</w:t>
+        <w:t>We saw Decision Trees have some disadvantages, so we used Bootstrap Aggregation to help improve those weaknesses, but we also saw it has some disadvantages as well. Is there a way to improve Bootstrap Aggregation? We could use Random Forest!</w:t>
       </w:r>
     </w:p>
     <w:p>
@@ -1378,7 +2241,19 @@
         <w:rPr>
           <w:b/>
         </w:rPr>
-        <w:t xml:space="preserve">it uses bagging but it </w:t>
+        <w:t xml:space="preserve">it uses </w:t>
+      </w:r>
+      <w:r>
+        <w:rPr>
+          <w:b/>
+        </w:rPr>
+        <w:t>Bootstrap Aggregation</w:t>
+      </w:r>
+      <w:r>
+        <w:rPr>
+          <w:b/>
+        </w:rPr>
+        <w:t xml:space="preserve"> but it </w:t>
       </w:r>
       <w:r>
         <w:rPr>
@@ -1393,45 +2268,27 @@
         <w:t>that have no correlation or weak correlation</w:t>
       </w:r>
       <w:r>
+        <w:rPr>
+          <w:b/>
+        </w:rPr>
+        <w:t xml:space="preserve"> with each other</w:t>
+      </w:r>
+      <w:r>
         <w:t>.</w:t>
       </w:r>
       <w:r>
         <w:t xml:space="preserve"> </w:t>
       </w:r>
       <w:r>
-        <w:t>T</w:t>
-      </w:r>
-      <w:r>
-        <w:t xml:space="preserve">o keep it simple at this point, </w:t>
-      </w:r>
-      <w:r>
-        <w:t xml:space="preserve">it </w:t>
-      </w:r>
-      <w:r>
-        <w:t>is averaging many noisy but approximately unbiased models</w:t>
+        <w:t xml:space="preserve">You’re probably confused at this point because it doesn’t sound like anything really changed. We are still using Bootstrap aggregation. However, the key here is what we are aggregating before we used HIGHLY CORRELATED trees, with Random Forest we devise a way to create WEAKLY CORRELATED OR UNCORRELATED trees. </w:t>
+      </w:r>
+      <w:r>
+        <w:t>What</w:t>
       </w:r>
       <w:r>
         <w:t xml:space="preserve"> </w:t>
       </w:r>
       <w:r>
-        <w:t>(</w:t>
-      </w:r>
-      <w:r>
-        <w:t>Decision Trees</w:t>
-      </w:r>
-      <w:r>
-        <w:t>) to  reduce the overall variance of the model</w:t>
-      </w:r>
-      <w:r>
-        <w:t xml:space="preserve">. </w:t>
-      </w:r>
-      <w:r>
-        <w:t>What</w:t>
-      </w:r>
-      <w:r>
-        <w:t xml:space="preserve"> </w:t>
-      </w:r>
-      <w:r>
         <w:t>Random Forest</w:t>
       </w:r>
       <w:r>
@@ -1477,90 +2334,7 @@
         <w:spacing w:line="276" w:lineRule="auto"/>
       </w:pPr>
       <w:r>
-        <w:rPr>
-          <w:b/>
-        </w:rPr>
-        <w:t>To classify a new object from an input vector, put the input vector down each of the trees in the forest.</w:t>
-      </w:r>
-      <w:r>
-        <w:t xml:space="preserve"> Each tree gives a classification, and we say the tree "votes" for that class. The forest chooses the classification having the most votes (over all the trees in the forest).</w:t>
-      </w:r>
-    </w:p>
-    <w:p>
-      <w:pPr>
-        <w:pStyle w:val="NoSpacing"/>
-        <w:spacing w:line="276" w:lineRule="auto"/>
-      </w:pPr>
-    </w:p>
-    <w:p>
-      <w:pPr>
-        <w:pStyle w:val="NoSpacing"/>
-        <w:spacing w:line="276" w:lineRule="auto"/>
-      </w:pPr>
-      <w:r>
-        <w:t>In simple terms, we do the following:</w:t>
-      </w:r>
-    </w:p>
-    <w:p>
-      <w:pPr>
-        <w:pStyle w:val="NoSpacing"/>
-        <w:spacing w:line="276" w:lineRule="auto"/>
-      </w:pPr>
-    </w:p>
-    <w:p>
-      <w:pPr>
-        <w:pStyle w:val="NoSpacing"/>
-        <w:numPr>
-          <w:ilvl w:val="0"/>
-          <w:numId w:val="5"/>
-        </w:numPr>
-        <w:spacing w:line="276" w:lineRule="auto"/>
-      </w:pPr>
-      <w:r>
-        <w:t>Build the forest.</w:t>
-      </w:r>
-    </w:p>
-    <w:p>
-      <w:pPr>
-        <w:pStyle w:val="NoSpacing"/>
-        <w:numPr>
-          <w:ilvl w:val="0"/>
-          <w:numId w:val="5"/>
-        </w:numPr>
-        <w:spacing w:line="276" w:lineRule="auto"/>
-      </w:pPr>
-      <w:r>
-        <w:t>Make a “prediction” by taking the highest vote of the decision trees.</w:t>
-      </w:r>
-    </w:p>
-    <w:p>
-      <w:pPr>
-        <w:pStyle w:val="NoSpacing"/>
-        <w:spacing w:line="276" w:lineRule="auto"/>
-      </w:pPr>
-    </w:p>
-    <w:p>
-      <w:pPr>
-        <w:pStyle w:val="NoSpacing"/>
-        <w:spacing w:line="276" w:lineRule="auto"/>
-      </w:pPr>
-      <w:r>
-        <w:t>By using the votes of multiple decision trees, we are leveraging a concept called “Ensemble Learning”. I’ll get into what “Ensemble Learning” is later.</w:t>
-      </w:r>
-    </w:p>
-    <w:p>
-      <w:pPr>
-        <w:pStyle w:val="NoSpacing"/>
-        <w:spacing w:line="276" w:lineRule="auto"/>
-      </w:pPr>
-    </w:p>
-    <w:p>
-      <w:pPr>
-        <w:pStyle w:val="NoSpacing"/>
-        <w:spacing w:line="276" w:lineRule="auto"/>
-      </w:pPr>
-      <w:r>
-        <w:t>In more complicated terms we do the following:</w:t>
+        <w:t>With Random Forest we are still doing a lot of the same things, we are still building our forest (creating many trees like we did in bootstrap aggregation) and we are still taking a vote of the trees, at least for classification problems. The key here is how we build the tree. We build a tree doing the following steps:</w:t>
       </w:r>
     </w:p>
     <w:p>
@@ -1579,13 +2353,16 @@
         <w:spacing w:line="276" w:lineRule="auto"/>
       </w:pPr>
       <w:r>
-        <w:t>Take a random sample of size N with</w:t>
-      </w:r>
-      <w:r>
-        <w:t xml:space="preserve"> </w:t>
-      </w:r>
-      <w:r>
-        <w:t>replacement from the data.</w:t>
+        <w:t xml:space="preserve">Take a random sample of size N </w:t>
+      </w:r>
+      <w:r>
+        <w:rPr>
+          <w:b/>
+        </w:rPr>
+        <w:t>with replacement</w:t>
+      </w:r>
+      <w:r>
+        <w:t xml:space="preserve"> from the data.</w:t>
       </w:r>
     </w:p>
     <w:p>
@@ -1607,13 +2384,7 @@
         <w:t>without replacement</w:t>
       </w:r>
       <w:r>
-        <w:t xml:space="preserve"> of</w:t>
-      </w:r>
-      <w:r>
-        <w:t xml:space="preserve"> </w:t>
-      </w:r>
-      <w:r>
-        <w:t>the predictors.</w:t>
+        <w:t xml:space="preserve"> of the predictors.</w:t>
       </w:r>
     </w:p>
     <w:p>
@@ -1639,19 +2410,7 @@
         <w:spacing w:line="276" w:lineRule="auto"/>
       </w:pPr>
       <w:r>
-        <w:t>Repeat Step 2 for each subsequent</w:t>
-      </w:r>
-      <w:r>
-        <w:t xml:space="preserve"> </w:t>
-      </w:r>
-      <w:r>
-        <w:t>split until the tree is as large as desired.</w:t>
-      </w:r>
-      <w:r>
-        <w:t xml:space="preserve"> </w:t>
-      </w:r>
-      <w:r>
-        <w:t>Do not prune.</w:t>
+        <w:t>Repeat Step 2 for each subsequent split until the tree is as large as desired. Do not prune.</w:t>
       </w:r>
     </w:p>
     <w:p>
@@ -1664,37 +2423,82 @@
         <w:spacing w:line="276" w:lineRule="auto"/>
       </w:pPr>
       <w:r>
-        <w:t xml:space="preserve">Repeat Steps 1–4 </w:t>
-      </w:r>
-      <w:r>
-        <w:t xml:space="preserve">many </w:t>
-      </w:r>
-      <w:r>
-        <w:t>times (e.g., 500).</w:t>
-      </w:r>
-    </w:p>
-    <w:p>
-      <w:pPr>
-        <w:pStyle w:val="NoSpacing"/>
-        <w:spacing w:line="276" w:lineRule="auto"/>
-      </w:pPr>
-    </w:p>
-    <w:p>
-      <w:pPr>
-        <w:pStyle w:val="NoSpacing"/>
-        <w:spacing w:line="276" w:lineRule="auto"/>
-      </w:pPr>
-      <w:r>
-        <w:t xml:space="preserve">It’s important to understand that step 2 is how Random Forest deals with the highly correlated </w:t>
-      </w:r>
-      <w:r>
+        <w:t>Repeat Steps 1–4 many times (e.g., 500).</w:t>
+      </w:r>
+    </w:p>
+    <w:p>
+      <w:pPr>
+        <w:pStyle w:val="NoSpacing"/>
+        <w:spacing w:line="276" w:lineRule="auto"/>
+      </w:pPr>
+    </w:p>
+    <w:p>
+      <w:pPr>
+        <w:pStyle w:val="NoSpacing"/>
+        <w:spacing w:line="276" w:lineRule="auto"/>
+      </w:pPr>
+      <w:r>
+        <w:rPr>
+          <w:b/>
+        </w:rPr>
+        <w:t xml:space="preserve">It’s important to understand that step 2 </w:t>
+      </w:r>
+      <w:r>
+        <w:rPr>
+          <w:b/>
+        </w:rPr>
+        <w:t xml:space="preserve">&amp; step 1 </w:t>
+      </w:r>
+      <w:r>
+        <w:rPr>
+          <w:b/>
+        </w:rPr>
+        <w:t xml:space="preserve">is how Random Forest deals with the highly correlated </w:t>
+      </w:r>
+      <w:r>
+        <w:rPr>
+          <w:b/>
+        </w:rPr>
         <w:t xml:space="preserve">trees generated by </w:t>
       </w:r>
       <w:r>
-        <w:t>bagging.</w:t>
-      </w:r>
-      <w:r>
-        <w:t xml:space="preserve"> Also, it’s important to realize that there is no magic number for “many times”</w:t>
+        <w:rPr>
+          <w:b/>
+        </w:rPr>
+        <w:t>bagging</w:t>
+      </w:r>
+      <w:r>
+        <w:t>.</w:t>
+      </w:r>
+      <w:r>
+        <w:t xml:space="preserve"> That’s the magic that goes on behind the scenes that improves the model! </w:t>
+      </w:r>
+    </w:p>
+    <w:p>
+      <w:pPr>
+        <w:pStyle w:val="NoSpacing"/>
+        <w:spacing w:line="276" w:lineRule="auto"/>
+      </w:pPr>
+    </w:p>
+    <w:p>
+      <w:pPr>
+        <w:pStyle w:val="NoSpacing"/>
+        <w:spacing w:line="276" w:lineRule="auto"/>
+      </w:pPr>
+      <w:r>
+        <w:t xml:space="preserve">For step 5, I want to be a little </w:t>
+      </w:r>
+      <w:r>
+        <w:t>clearer</w:t>
+      </w:r>
+      <w:r>
+        <w:t xml:space="preserve"> on that. </w:t>
+      </w:r>
+      <w:r>
+        <w:t>I</w:t>
+      </w:r>
+      <w:r>
+        <w:t>t’s important to realize that there is no magic number for “many times”</w:t>
       </w:r>
       <w:r>
         <w:t xml:space="preserve"> it depends on your data. Best advice is to evaluate the model and use cross validation.</w:t>
@@ -1710,235 +2514,15 @@
       <w:pPr>
         <w:pStyle w:val="NoSpacing"/>
         <w:spacing w:line="276" w:lineRule="auto"/>
-        <w:rPr>
-          <w:b/>
-        </w:rPr>
-      </w:pPr>
-      <w:r>
-        <w:rPr>
-          <w:b/>
-        </w:rPr>
-        <w:t xml:space="preserve">### </w:t>
-      </w:r>
-      <w:r>
-        <w:rPr>
-          <w:b/>
-        </w:rPr>
-        <w:t>Understanding Random Forest: How it builds the Forest</w:t>
-      </w:r>
-      <w:r>
-        <w:rPr>
-          <w:b/>
-        </w:rPr>
-        <w:t>?</w:t>
-      </w:r>
-    </w:p>
-    <w:p>
-      <w:pPr>
-        <w:pStyle w:val="NoSpacing"/>
-        <w:spacing w:line="276" w:lineRule="auto"/>
-      </w:pPr>
-      <w:r>
-        <w:t>Each tree is grown as follows:</w:t>
-      </w:r>
-    </w:p>
-    <w:p>
-      <w:pPr>
-        <w:pStyle w:val="NoSpacing"/>
-        <w:spacing w:line="276" w:lineRule="auto"/>
-      </w:pPr>
-    </w:p>
-    <w:p>
-      <w:pPr>
-        <w:pStyle w:val="NoSpacing"/>
-        <w:numPr>
-          <w:ilvl w:val="0"/>
-          <w:numId w:val="6"/>
-        </w:numPr>
-        <w:spacing w:line="276" w:lineRule="auto"/>
-      </w:pPr>
-      <w:r>
-        <w:t>If the number of cases in the training set is N, sample N cases at random - but with replacement, from the original data. This sample will be the training set for growing the tree.</w:t>
-      </w:r>
-    </w:p>
-    <w:p>
-      <w:pPr>
-        <w:pStyle w:val="NoSpacing"/>
-        <w:numPr>
-          <w:ilvl w:val="0"/>
-          <w:numId w:val="6"/>
-        </w:numPr>
-        <w:spacing w:line="276" w:lineRule="auto"/>
-      </w:pPr>
-      <w:r>
-        <w:t xml:space="preserve">If there are M input variables, a number </w:t>
-      </w:r>
-      <w:r>
-        <w:rPr>
-          <w:b/>
-        </w:rPr>
-        <w:t>m&lt;&lt;M</w:t>
-      </w:r>
-      <w:r>
-        <w:t xml:space="preserve"> is specified such that at each node, m variables are selected at random out of the M and the best split on these m is used to split the node. The value of m is held constant during the forest growing.</w:t>
-      </w:r>
-    </w:p>
-    <w:p>
-      <w:pPr>
-        <w:pStyle w:val="NoSpacing"/>
-        <w:numPr>
-          <w:ilvl w:val="0"/>
-          <w:numId w:val="6"/>
-        </w:numPr>
-        <w:spacing w:line="276" w:lineRule="auto"/>
-      </w:pPr>
-      <w:r>
-        <w:t xml:space="preserve">Each tree is grown to the largest extent possible. </w:t>
-      </w:r>
-      <w:r>
-        <w:rPr>
-          <w:b/>
-        </w:rPr>
-        <w:t>There is no pruning</w:t>
-      </w:r>
-      <w:r>
-        <w:t>.</w:t>
-      </w:r>
-    </w:p>
-    <w:p>
-      <w:pPr>
-        <w:pStyle w:val="NoSpacing"/>
-        <w:spacing w:line="276" w:lineRule="auto"/>
-      </w:pPr>
-    </w:p>
-    <w:p>
-      <w:pPr>
-        <w:pStyle w:val="NoSpacing"/>
-        <w:spacing w:line="276" w:lineRule="auto"/>
-      </w:pPr>
-      <w:r>
-        <w:t>The forest error rate depends on two things:</w:t>
-      </w:r>
-    </w:p>
-    <w:p>
-      <w:pPr>
-        <w:pStyle w:val="NoSpacing"/>
-        <w:spacing w:line="276" w:lineRule="auto"/>
-      </w:pPr>
-    </w:p>
-    <w:p>
-      <w:pPr>
-        <w:pStyle w:val="NoSpacing"/>
-        <w:numPr>
-          <w:ilvl w:val="0"/>
-          <w:numId w:val="7"/>
-        </w:numPr>
-        <w:spacing w:line="276" w:lineRule="auto"/>
-      </w:pPr>
-      <w:r>
-        <w:t>The correlation between any two trees in the forest. Increasing the correlation increases the forest error rate.</w:t>
-      </w:r>
-    </w:p>
-    <w:p>
-      <w:pPr>
-        <w:pStyle w:val="NoSpacing"/>
-        <w:numPr>
-          <w:ilvl w:val="0"/>
-          <w:numId w:val="7"/>
-        </w:numPr>
-        <w:spacing w:line="276" w:lineRule="auto"/>
-      </w:pPr>
-      <w:r>
-        <w:t>The strength of each individual tree in the forest. A tree with a low error rate is a strong classifier. Increasing the strength of the individual trees decreases the forest error rate.</w:t>
-      </w:r>
-    </w:p>
-    <w:p>
-      <w:pPr>
-        <w:pStyle w:val="NoSpacing"/>
-        <w:spacing w:line="276" w:lineRule="auto"/>
-      </w:pPr>
-    </w:p>
-    <w:p>
-      <w:pPr>
-        <w:pStyle w:val="NoSpacing"/>
-        <w:spacing w:line="276" w:lineRule="auto"/>
-      </w:pPr>
-      <w:r>
-        <w:rPr>
-          <w:b/>
-        </w:rPr>
-        <w:t>Reducing m reduces both the correlation and the strength. Increasing it increases both</w:t>
-      </w:r>
-      <w:r>
-        <w:t xml:space="preserve">. Somewhere in between is an "optimal" range of m - usually quite wide. </w:t>
-      </w:r>
-    </w:p>
-    <w:p>
-      <w:pPr>
-        <w:pStyle w:val="NoSpacing"/>
-        <w:spacing w:line="276" w:lineRule="auto"/>
-      </w:pPr>
-    </w:p>
-    <w:p>
-      <w:pPr>
-        <w:pStyle w:val="NoSpacing"/>
-        <w:spacing w:line="276" w:lineRule="auto"/>
-      </w:pPr>
-      <w:r>
-        <w:t>Using the Out-Of-Bag error rate a value of m in the range can quickly be found. This is the only adjustable parameter to which random forests is somewhat sensitive.</w:t>
-      </w:r>
-    </w:p>
-    <w:p>
-      <w:pPr>
-        <w:pStyle w:val="NoSpacing"/>
-        <w:spacing w:line="276" w:lineRule="auto"/>
-      </w:pPr>
-    </w:p>
-    <w:p>
-      <w:pPr>
-        <w:pStyle w:val="NoSpacing"/>
-        <w:spacing w:line="276" w:lineRule="auto"/>
-      </w:pPr>
-      <w:r>
-        <w:t>To understand and use the various options, further information about how they are computed is useful. Most of the options depend on two data objects generated by random forests.</w:t>
-      </w:r>
-    </w:p>
-    <w:p>
-      <w:pPr>
-        <w:pStyle w:val="NoSpacing"/>
-        <w:spacing w:line="276" w:lineRule="auto"/>
-      </w:pPr>
-    </w:p>
-    <w:p>
-      <w:pPr>
-        <w:pStyle w:val="NoSpacing"/>
-        <w:spacing w:line="276" w:lineRule="auto"/>
       </w:pPr>
       <w:r>
         <w:t xml:space="preserve">When the training set for the current tree is drawn by sampling with replacement, about one-third of the cases are left out of the sample. This </w:t>
       </w:r>
-      <w:proofErr w:type="spellStart"/>
-      <w:r>
-        <w:t>oob</w:t>
-      </w:r>
-      <w:proofErr w:type="spellEnd"/>
+      <w:r>
+        <w:t>OOB</w:t>
+      </w:r>
       <w:r>
         <w:t xml:space="preserve"> (out-of-bag) data is used to get a running unbiased estimate of the classification error as trees are added to the forest. It is also used to get estimates of variable importance.</w:t>
-      </w:r>
-    </w:p>
-    <w:p>
-      <w:pPr>
-        <w:pStyle w:val="NoSpacing"/>
-        <w:spacing w:line="276" w:lineRule="auto"/>
-      </w:pPr>
-    </w:p>
-    <w:p>
-      <w:pPr>
-        <w:pStyle w:val="NoSpacing"/>
-        <w:spacing w:line="276" w:lineRule="auto"/>
-      </w:pPr>
-      <w:r>
-        <w:t>After each tree is built, all the data are run down the tree, and proximities are computed for each pair of cases. If two cases occupy the same terminal node, their proximity is increased by one. At the end of the run, the proximities are normalized by dividing by the number of trees. Proximities are used in replacing missing data, locating outliers, and producing illuminating low-dimensional views of the data.</w:t>
       </w:r>
     </w:p>
     <w:p>
@@ -1955,93 +2539,13 @@
         <w:spacing w:line="276" w:lineRule="auto"/>
       </w:pPr>
       <w:r>
-        <w:rPr>
-          <w:b/>
-          <w:noProof/>
-        </w:rPr>
-        <w:t xml:space="preserve">### Understanding Random Forest: </w:t>
-      </w:r>
-      <w:r>
-        <w:rPr>
-          <w:b/>
-        </w:rPr>
-        <w:t>What is Ensemble Learning?</w:t>
-      </w:r>
-    </w:p>
-    <w:p>
-      <w:pPr>
-        <w:pStyle w:val="NoSpacing"/>
-        <w:spacing w:line="276" w:lineRule="auto"/>
-      </w:pPr>
-      <w:r>
-        <w:t xml:space="preserve">An Ensemble Learning model is a model in which decisions are used from MULTIPLE MODELS to improve the overall performance of the model. The old idea that 2 minds are better than 1, </w:t>
-      </w:r>
-      <w:r>
-        <w:t>perfectly</w:t>
-      </w:r>
-      <w:r>
-        <w:t xml:space="preserve"> summarizes ensemble learning. We use the results of multiple models to get a better idea of what the true answer is. Our Random Forest </w:t>
-      </w:r>
-      <w:r>
-        <w:t>algorithm</w:t>
-      </w:r>
-      <w:r>
-        <w:t xml:space="preserve"> uses Bagging to help improve performance.</w:t>
-      </w:r>
-    </w:p>
-    <w:p>
-      <w:pPr>
-        <w:pStyle w:val="NoSpacing"/>
-        <w:spacing w:line="276" w:lineRule="auto"/>
-      </w:pPr>
-    </w:p>
-    <w:p>
-      <w:pPr>
-        <w:pStyle w:val="NoSpacing"/>
-        <w:spacing w:line="276" w:lineRule="auto"/>
-      </w:pPr>
-    </w:p>
-    <w:p>
-      <w:pPr>
-        <w:pStyle w:val="NoSpacing"/>
-        <w:spacing w:line="276" w:lineRule="auto"/>
-        <w:rPr>
-          <w:b/>
-        </w:rPr>
-      </w:pPr>
-      <w:r>
-        <w:rPr>
-          <w:b/>
-        </w:rPr>
-        <w:t xml:space="preserve">### </w:t>
-      </w:r>
-      <w:r>
-        <w:rPr>
-          <w:b/>
-          <w:noProof/>
-        </w:rPr>
-        <w:t xml:space="preserve">Understanding Random Forest: </w:t>
-      </w:r>
-      <w:r>
-        <w:rPr>
-          <w:b/>
-        </w:rPr>
-        <w:t>What is Supervised Learning?</w:t>
-      </w:r>
-    </w:p>
-    <w:p>
-      <w:pPr>
-        <w:pStyle w:val="NoSpacing"/>
-        <w:spacing w:line="276" w:lineRule="auto"/>
-      </w:pPr>
-      <w:r>
-        <w:t xml:space="preserve">In machine learning, we have two categories of learning. Supervised learning and unsupervised learning. With unsupervised learning, we don't supervise the model and instead allow it to discover information on </w:t>
-      </w:r>
-      <w:r>
-        <w:t>its</w:t>
-      </w:r>
-      <w:r>
-        <w:t xml:space="preserve"> own. We do this by providing an "UNLABELED" data set that doesn't tell the model what category or value is the "correct" answer.</w:t>
+        <w:t xml:space="preserve">After each tree is built, all the data </w:t>
+      </w:r>
+      <w:r>
+        <w:t>is</w:t>
+      </w:r>
+      <w:r>
+        <w:t xml:space="preserve"> run down the tree, and proximities are computed for each pair of cases. If two cases occupy the same terminal node, their proximity is increased by one. At the end of the run, the proximities are normalized by dividing by the number of trees. </w:t>
       </w:r>
     </w:p>
     <w:p>
@@ -2057,20 +2561,44 @@
       </w:pPr>
       <w:r>
         <w:lastRenderedPageBreak/>
-        <w:t xml:space="preserve">With supervised learning, we provide the model with a "LABELED" data set which tells the model what the "correct" value it should be. </w:t>
-      </w:r>
-      <w:r>
-        <w:t>Random Forest</w:t>
-      </w:r>
-      <w:r>
-        <w:t xml:space="preserve"> is an example of a supervised learning </w:t>
-      </w:r>
-      <w:r>
-        <w:t>algorithm</w:t>
-      </w:r>
-      <w:r>
-        <w:t xml:space="preserve"> because we provide the model a labeled data set.</w:t>
-      </w:r>
+        <w:t>Proximities are used in replacing missing data, locating outliers, and producing illuminating low-dimensional views of the data.</w:t>
+      </w:r>
+    </w:p>
+    <w:p>
+      <w:pPr>
+        <w:pStyle w:val="NoSpacing"/>
+        <w:spacing w:line="276" w:lineRule="auto"/>
+      </w:pPr>
+    </w:p>
+    <w:p>
+      <w:pPr>
+        <w:pStyle w:val="NoSpacing"/>
+        <w:spacing w:line="276" w:lineRule="auto"/>
+        <w:rPr>
+          <w:b/>
+        </w:rPr>
+      </w:pPr>
+      <w:r>
+        <w:rPr>
+          <w:b/>
+        </w:rPr>
+        <w:t>### Closing Notes</w:t>
+      </w:r>
+    </w:p>
+    <w:p>
+      <w:pPr>
+        <w:pStyle w:val="NoSpacing"/>
+        <w:spacing w:line="276" w:lineRule="auto"/>
+      </w:pPr>
+      <w:r>
+        <w:t>With that we have reached the end of our overview of Decision Trees, Bootstrap Aggregation and Random Forest. Now with a high-level overview we can begin the process of building our model.</w:t>
+      </w:r>
+    </w:p>
+    <w:p>
+      <w:pPr>
+        <w:pStyle w:val="NoSpacing"/>
+        <w:spacing w:line="276" w:lineRule="auto"/>
+      </w:pPr>
     </w:p>
     <w:sectPr>
       <w:pgSz w:w="12240" w:h="15840"/>
@@ -3431,12 +3959,52 @@
     <w:name w:val="Hyperlink"/>
     <w:basedOn w:val="DefaultParagraphFont"/>
     <w:uiPriority w:val="99"/>
-    <w:semiHidden/>
     <w:unhideWhenUsed/>
     <w:rsid w:val="004F410D"/>
     <w:rPr>
       <w:color w:val="0000FF"/>
       <w:u w:val="single"/>
+    </w:rPr>
+  </w:style>
+  <w:style w:type="table" w:styleId="TableGrid">
+    <w:name w:val="Table Grid"/>
+    <w:basedOn w:val="TableNormal"/>
+    <w:uiPriority w:val="39"/>
+    <w:rsid w:val="009968C1"/>
+    <w:pPr>
+      <w:spacing w:after="0" w:line="240" w:lineRule="auto"/>
+    </w:pPr>
+    <w:tblPr>
+      <w:tblBorders>
+        <w:top w:val="single" w:sz="4" w:space="0" w:color="auto"/>
+        <w:left w:val="single" w:sz="4" w:space="0" w:color="auto"/>
+        <w:bottom w:val="single" w:sz="4" w:space="0" w:color="auto"/>
+        <w:right w:val="single" w:sz="4" w:space="0" w:color="auto"/>
+        <w:insideH w:val="single" w:sz="4" w:space="0" w:color="auto"/>
+        <w:insideV w:val="single" w:sz="4" w:space="0" w:color="auto"/>
+      </w:tblBorders>
+    </w:tblPr>
+  </w:style>
+  <w:style w:type="character" w:styleId="PlaceholderText">
+    <w:name w:val="Placeholder Text"/>
+    <w:basedOn w:val="DefaultParagraphFont"/>
+    <w:uiPriority w:val="99"/>
+    <w:semiHidden/>
+    <w:rsid w:val="009968C1"/>
+    <w:rPr>
+      <w:color w:val="808080"/>
+    </w:rPr>
+  </w:style>
+  <w:style w:type="character" w:styleId="UnresolvedMention">
+    <w:name w:val="Unresolved Mention"/>
+    <w:basedOn w:val="DefaultParagraphFont"/>
+    <w:uiPriority w:val="99"/>
+    <w:semiHidden/>
+    <w:unhideWhenUsed/>
+    <w:rsid w:val="00A65BF6"/>
+    <w:rPr>
+      <w:color w:val="605E5C"/>
+      <w:shd w:val="clear" w:color="auto" w:fill="E1DFDD"/>
     </w:rPr>
   </w:style>
 </w:styles>
@@ -3704,21 +4272,6 @@
 </file>
 
 <file path=customXml/item1.xml><?xml version="1.0" encoding="utf-8"?>
-<p:properties xmlns:p="http://schemas.microsoft.com/office/2006/metadata/properties" xmlns:xsi="http://www.w3.org/2001/XMLSchema-instance" xmlns:pc="http://schemas.microsoft.com/office/infopath/2007/PartnerControls">
-  <documentManagement/>
-</p:properties>
-</file>
-
-<file path=customXml/item2.xml><?xml version="1.0" encoding="utf-8"?>
-<?mso-contentType ?>
-<FormTemplates xmlns="http://schemas.microsoft.com/sharepoint/v3/contenttype/forms">
-  <Display>DocumentLibraryForm</Display>
-  <Edit>DocumentLibraryForm</Edit>
-  <New>DocumentLibraryForm</New>
-</FormTemplates>
-</file>
-
-<file path=customXml/item3.xml><?xml version="1.0" encoding="utf-8"?>
 <ct:contentTypeSchema xmlns:ct="http://schemas.microsoft.com/office/2006/metadata/contentType" xmlns:ma="http://schemas.microsoft.com/office/2006/metadata/properties/metaAttributes" ct:_="" ma:_="" ma:contentTypeName="Document" ma:contentTypeID="0x0101001648308C5EBBD549B716EDC11EBB8D3C" ma:contentTypeVersion="12" ma:contentTypeDescription="Create a new document." ma:contentTypeScope="" ma:versionID="dd84c7d648a52faac2fe445d964d2209">
   <xsd:schema xmlns:xsd="http://www.w3.org/2001/XMLSchema" xmlns:xs="http://www.w3.org/2001/XMLSchema" xmlns:p="http://schemas.microsoft.com/office/2006/metadata/properties" xmlns:ns3="896bb918-900a-443f-ad3c-8feeebe907fb" xmlns:ns4="00668cfc-3d74-4294-981a-a1b2b83bdc3f" targetNamespace="http://schemas.microsoft.com/office/2006/metadata/properties" ma:root="true" ma:fieldsID="f6f42f90fb14e54a90d1e5547a12911b" ns3:_="" ns4:_="">
     <xsd:import namespace="896bb918-900a-443f-ad3c-8feeebe907fb"/>
@@ -3935,32 +4488,22 @@
 </ct:contentTypeSchema>
 </file>
 
-<file path=customXml/itemProps1.xml><?xml version="1.0" encoding="utf-8"?>
-<ds:datastoreItem xmlns:ds="http://schemas.openxmlformats.org/officeDocument/2006/customXml" ds:itemID="{6947CF2D-694D-4AB5-B9C1-821B99E8D7AD}">
-  <ds:schemaRefs>
-    <ds:schemaRef ds:uri="http://schemas.microsoft.com/office/2006/documentManagement/types"/>
-    <ds:schemaRef ds:uri="http://schemas.microsoft.com/office/infopath/2007/PartnerControls"/>
-    <ds:schemaRef ds:uri="http://purl.org/dc/elements/1.1/"/>
-    <ds:schemaRef ds:uri="http://schemas.microsoft.com/office/2006/metadata/properties"/>
-    <ds:schemaRef ds:uri="896bb918-900a-443f-ad3c-8feeebe907fb"/>
-    <ds:schemaRef ds:uri="http://purl.org/dc/terms/"/>
-    <ds:schemaRef ds:uri="00668cfc-3d74-4294-981a-a1b2b83bdc3f"/>
-    <ds:schemaRef ds:uri="http://schemas.openxmlformats.org/package/2006/metadata/core-properties"/>
-    <ds:schemaRef ds:uri="http://www.w3.org/XML/1998/namespace"/>
-    <ds:schemaRef ds:uri="http://purl.org/dc/dcmitype/"/>
-  </ds:schemaRefs>
-</ds:datastoreItem>
+<file path=customXml/item2.xml><?xml version="1.0" encoding="utf-8"?>
+<?mso-contentType ?>
+<FormTemplates xmlns="http://schemas.microsoft.com/sharepoint/v3/contenttype/forms">
+  <Display>DocumentLibraryForm</Display>
+  <Edit>DocumentLibraryForm</Edit>
+  <New>DocumentLibraryForm</New>
+</FormTemplates>
 </file>
 
-<file path=customXml/itemProps2.xml><?xml version="1.0" encoding="utf-8"?>
-<ds:datastoreItem xmlns:ds="http://schemas.openxmlformats.org/officeDocument/2006/customXml" ds:itemID="{6A53431B-139E-41D1-BF71-7A22265C7977}">
-  <ds:schemaRefs>
-    <ds:schemaRef ds:uri="http://schemas.microsoft.com/sharepoint/v3/contenttype/forms"/>
-  </ds:schemaRefs>
-</ds:datastoreItem>
+<file path=customXml/item3.xml><?xml version="1.0" encoding="utf-8"?>
+<p:properties xmlns:p="http://schemas.microsoft.com/office/2006/metadata/properties" xmlns:xsi="http://www.w3.org/2001/XMLSchema-instance" xmlns:pc="http://schemas.microsoft.com/office/infopath/2007/PartnerControls">
+  <documentManagement/>
+</p:properties>
 </file>
 
-<file path=customXml/itemProps3.xml><?xml version="1.0" encoding="utf-8"?>
+<file path=customXml/itemProps1.xml><?xml version="1.0" encoding="utf-8"?>
 <ds:datastoreItem xmlns:ds="http://schemas.openxmlformats.org/officeDocument/2006/customXml" ds:itemID="{7386E448-1DA1-4DB4-829A-7D8412355F83}">
   <ds:schemaRefs>
     <ds:schemaRef ds:uri="http://schemas.microsoft.com/office/2006/metadata/contentType"/>
@@ -3977,4 +4520,21 @@
     <ds:schemaRef ds:uri="http://schemas.microsoft.com/internal/obd"/>
   </ds:schemaRefs>
 </ds:datastoreItem>
+</file>
+
+<file path=customXml/itemProps2.xml><?xml version="1.0" encoding="utf-8"?>
+<ds:datastoreItem xmlns:ds="http://schemas.openxmlformats.org/officeDocument/2006/customXml" ds:itemID="{6A53431B-139E-41D1-BF71-7A22265C7977}">
+  <ds:schemaRefs>
+    <ds:schemaRef ds:uri="http://schemas.microsoft.com/sharepoint/v3/contenttype/forms"/>
+  </ds:schemaRefs>
+</ds:datastoreItem>
+</file>
+
+<file path=customXml/itemProps3.xml><?xml version="1.0" encoding="utf-8"?>
+<ds:datastoreItem xmlns:ds="http://schemas.openxmlformats.org/officeDocument/2006/customXml" ds:itemID="{6947CF2D-694D-4AB5-B9C1-821B99E8D7AD}">
+  <ds:schemaRefs>
+    <ds:schemaRef ds:uri="http://schemas.microsoft.com/office/2006/metadata/properties"/>
+    <ds:schemaRef ds:uri="http://schemas.microsoft.com/office/infopath/2007/PartnerControls"/>
+  </ds:schemaRefs>
+</ds:datastoreItem>
 </file>
</xml_diff>